<commit_message>
update files code and docs
</commit_message>
<xml_diff>
--- a/Unit_6/Executive Summary and Application.docx
+++ b/Unit_6/Executive Summary and Application.docx
@@ -7206,6 +7206,7 @@
     <w:p>
       <w:pPr>
         <w:keepNext/>
+        <w:jc w:val="center"/>
       </w:pPr>
       <w:r>
         <w:rPr>
@@ -7214,9 +7215,9 @@
         </w:rPr>
         <w:lastRenderedPageBreak/>
         <w:drawing>
-          <wp:inline distT="0" distB="0" distL="0" distR="0" wp14:anchorId="11304A8D" wp14:editId="080E7D6C">
-            <wp:extent cx="5642114" cy="6891020"/>
-            <wp:effectExtent l="0" t="0" r="0" b="5080"/>
+          <wp:inline distT="0" distB="0" distL="0" distR="0" wp14:anchorId="11304A8D" wp14:editId="52AB30EB">
+            <wp:extent cx="5538159" cy="6668446"/>
+            <wp:effectExtent l="0" t="0" r="5715" b="0"/>
             <wp:docPr id="174390475" name="Picture 5"/>
             <wp:cNvGraphicFramePr>
               <a:graphicFrameLocks xmlns:a="http://schemas.openxmlformats.org/drawingml/2006/main" noChangeAspect="1"/>
@@ -7228,7 +7229,7 @@
                     <pic:cNvPr id="174390475" name="Picture 5"/>
                     <pic:cNvPicPr/>
                   </pic:nvPicPr>
-                  <pic:blipFill>
+                  <pic:blipFill rotWithShape="1">
                     <a:blip r:embed="rId17" cstate="print">
                       <a:extLst>
                         <a:ext uri="{28A0092B-C50C-407E-A947-70E740481C1C}">
@@ -7236,18 +7237,27 @@
                         </a:ext>
                       </a:extLst>
                     </a:blip>
+                    <a:srcRect l="23551" r="23699"/>
                     <a:stretch>
                       <a:fillRect/>
                     </a:stretch>
                   </pic:blipFill>
-                  <pic:spPr>
+                  <pic:spPr bwMode="auto">
                     <a:xfrm>
                       <a:off x="0" y="0"/>
-                      <a:ext cx="5642114" cy="6891020"/>
+                      <a:ext cx="5553931" cy="6687437"/>
                     </a:xfrm>
                     <a:prstGeom prst="rect">
                       <a:avLst/>
                     </a:prstGeom>
+                    <a:ln>
+                      <a:noFill/>
+                    </a:ln>
+                    <a:extLst>
+                      <a:ext uri="{53640926-AAD7-44D8-BBD7-CCE9431645EC}">
+                        <a14:shadowObscured xmlns:a14="http://schemas.microsoft.com/office/drawing/2010/main"/>
+                      </a:ext>
+                    </a:extLst>
                   </pic:spPr>
                 </pic:pic>
               </a:graphicData>
@@ -7303,7 +7313,7 @@
         </w:rPr>
         <w:lastRenderedPageBreak/>
         <w:drawing>
-          <wp:inline distT="0" distB="0" distL="0" distR="0" wp14:anchorId="4482DECD" wp14:editId="7812E600">
+          <wp:inline distT="0" distB="0" distL="0" distR="0" wp14:anchorId="4482DECD" wp14:editId="6E59D9D6">
             <wp:extent cx="5943600" cy="7259240"/>
             <wp:effectExtent l="0" t="0" r="0" b="0"/>
             <wp:docPr id="47591478" name="Picture 6"/>
@@ -9283,6 +9293,7 @@
   <w:style w:type="character" w:default="1" w:styleId="DefaultParagraphFont">
     <w:name w:val="Default Paragraph Font"/>
     <w:uiPriority w:val="1"/>
+    <w:semiHidden/>
     <w:unhideWhenUsed/>
   </w:style>
   <w:style w:type="table" w:default="1" w:styleId="TableNormal">

</xml_diff>